<commit_message>
添加了tle9180d-31qk.c 和 tle9180d-31qk.h 文件。调整好了XC2365B的SPI外设，适配于tle9180d-31qk的SPI通讯接口。
</commit_message>
<xml_diff>
--- a/YlyReadme.docx
+++ b/YlyReadme.docx
@@ -1,6 +1,6 @@
 
 <file path=word/document.xml><?xml version="1.0" encoding="utf-8"?>
-<w:document xmlns:wpc="http://schemas.microsoft.com/office/word/2010/wordprocessingCanvas" xmlns:mc="http://schemas.openxmlformats.org/markup-compatibility/2006" xmlns:o="urn:schemas-microsoft-com:office:office" xmlns:r="http://schemas.openxmlformats.org/officeDocument/2006/relationships" xmlns:m="http://schemas.openxmlformats.org/officeDocument/2006/math" xmlns:v="urn:schemas-microsoft-com:vml" xmlns:wp14="http://schemas.microsoft.com/office/word/2010/wordprocessingDrawing" xmlns:wp="http://schemas.openxmlformats.org/drawingml/2006/wordprocessingDrawing" xmlns:w10="urn:schemas-microsoft-com:office:word" xmlns:w="http://schemas.openxmlformats.org/wordprocessingml/2006/main" xmlns:w14="http://schemas.microsoft.com/office/word/2010/wordml" xmlns:w15="http://schemas.microsoft.com/office/word/2012/wordml" xmlns:wpg="http://schemas.microsoft.com/office/word/2010/wordprocessingGroup" xmlns:wpi="http://schemas.microsoft.com/office/word/2010/wordprocessingInk" xmlns:wne="http://schemas.microsoft.com/office/word/2006/wordml" xmlns:wps="http://schemas.microsoft.com/office/word/2010/wordprocessingShape" mc:Ignorable="w14 w15 wp14">
+<w:document xmlns:wpc="http://schemas.microsoft.com/office/word/2010/wordprocessingCanvas" xmlns:cx="http://schemas.microsoft.com/office/drawing/2014/chartex" xmlns:cx1="http://schemas.microsoft.com/office/drawing/2015/9/8/chartex" xmlns:cx2="http://schemas.microsoft.com/office/drawing/2015/10/21/chartex" xmlns:cx3="http://schemas.microsoft.com/office/drawing/2016/5/9/chartex" xmlns:cx4="http://schemas.microsoft.com/office/drawing/2016/5/10/chartex" xmlns:cx5="http://schemas.microsoft.com/office/drawing/2016/5/11/chartex" xmlns:cx6="http://schemas.microsoft.com/office/drawing/2016/5/12/chartex" xmlns:cx7="http://schemas.microsoft.com/office/drawing/2016/5/13/chartex" xmlns:cx8="http://schemas.microsoft.com/office/drawing/2016/5/14/chartex" xmlns:mc="http://schemas.openxmlformats.org/markup-compatibility/2006" xmlns:aink="http://schemas.microsoft.com/office/drawing/2016/ink" xmlns:am3d="http://schemas.microsoft.com/office/drawing/2017/model3d" xmlns:o="urn:schemas-microsoft-com:office:office" xmlns:r="http://schemas.openxmlformats.org/officeDocument/2006/relationships" xmlns:m="http://schemas.openxmlformats.org/officeDocument/2006/math" xmlns:v="urn:schemas-microsoft-com:vml" xmlns:wp14="http://schemas.microsoft.com/office/word/2010/wordprocessingDrawing" xmlns:wp="http://schemas.openxmlformats.org/drawingml/2006/wordprocessingDrawing" xmlns:w10="urn:schemas-microsoft-com:office:word" xmlns:w="http://schemas.openxmlformats.org/wordprocessingml/2006/main" xmlns:w14="http://schemas.microsoft.com/office/word/2010/wordml" xmlns:w15="http://schemas.microsoft.com/office/word/2012/wordml" xmlns:w16cex="http://schemas.microsoft.com/office/word/2018/wordml/cex" xmlns:w16cid="http://schemas.microsoft.com/office/word/2016/wordml/cid" xmlns:w16="http://schemas.microsoft.com/office/word/2018/wordml" xmlns:w16se="http://schemas.microsoft.com/office/word/2015/wordml/symex" xmlns:wpg="http://schemas.microsoft.com/office/word/2010/wordprocessingGroup" xmlns:wpi="http://schemas.microsoft.com/office/word/2010/wordprocessingInk" xmlns:wne="http://schemas.microsoft.com/office/word/2006/wordml" xmlns:wps="http://schemas.microsoft.com/office/word/2010/wordprocessingShape" mc:Ignorable="w14 w15 w16se w16cid w16 w16cex wp14">
   <w:body>
     <w:p>
       <w:pPr>
@@ -18,7 +18,7 @@
     </w:p>
     <w:p>
       <w:pPr>
-        <w:pStyle w:val="a6"/>
+        <w:pStyle w:val="a8"/>
         <w:numPr>
           <w:ilvl w:val="0"/>
           <w:numId w:val="2"/>
@@ -46,9 +46,6 @@
     <w:p>
       <w:pPr>
         <w:spacing w:line="360" w:lineRule="auto"/>
-        <w:rPr>
-          <w:rFonts w:hint="eastAsia"/>
-        </w:rPr>
       </w:pPr>
       <w:r>
         <w:rPr>
@@ -60,17 +57,22 @@
         <w:t>所有的</w:t>
       </w:r>
       <w:r>
+        <w:rPr>
+          <w:highlight w:val="yellow"/>
+        </w:rPr>
         <w:t>100us</w:t>
       </w:r>
       <w:r>
         <w:rPr>
           <w:rFonts w:hint="eastAsia"/>
+          <w:highlight w:val="yellow"/>
         </w:rPr>
         <w:t>和</w:t>
       </w:r>
       <w:r>
         <w:rPr>
           <w:rFonts w:hint="eastAsia"/>
+          <w:highlight w:val="yellow"/>
         </w:rPr>
         <w:t>1ms</w:t>
       </w:r>
@@ -127,8 +129,6 @@
         </w:rPr>
         <w:t>不</w:t>
       </w:r>
-      <w:bookmarkStart w:id="0" w:name="_GoBack"/>
-      <w:bookmarkEnd w:id="0"/>
       <w:r>
         <w:t>超过</w:t>
       </w:r>
@@ -147,7 +147,7 @@
     </w:p>
     <w:p>
       <w:pPr>
-        <w:pStyle w:val="a6"/>
+        <w:pStyle w:val="a8"/>
         <w:spacing w:line="360" w:lineRule="auto"/>
         <w:ind w:left="0"/>
         <w:rPr>
@@ -203,13 +203,16 @@
       </w:r>
       <w:proofErr w:type="spellEnd"/>
       <w:r>
-        <w:t>()</w:t>
+        <w:t>(</w:t>
       </w:r>
       <w:proofErr w:type="gramEnd"/>
+      <w:r>
+        <w:t>)</w:t>
+      </w:r>
     </w:p>
     <w:p>
       <w:pPr>
-        <w:pStyle w:val="a6"/>
+        <w:pStyle w:val="a8"/>
         <w:numPr>
           <w:ilvl w:val="0"/>
           <w:numId w:val="2"/>
@@ -336,7 +339,7 @@
     </w:p>
     <w:p>
       <w:pPr>
-        <w:pStyle w:val="a6"/>
+        <w:pStyle w:val="a8"/>
         <w:numPr>
           <w:ilvl w:val="0"/>
           <w:numId w:val="2"/>
@@ -425,19 +428,11 @@
       </w:r>
       <w:proofErr w:type="spellStart"/>
       <w:r>
-        <w:t>do_</w:t>
-      </w:r>
-      <w:proofErr w:type="gramStart"/>
-      <w:r>
-        <w:t>objx</w:t>
+        <w:t>do_objx</w:t>
       </w:r>
       <w:proofErr w:type="spellEnd"/>
       <w:r>
-        <w:t>(</w:t>
-      </w:r>
-      <w:proofErr w:type="gramEnd"/>
-      <w:r>
-        <w:t>)</w:t>
+        <w:t>()</w:t>
       </w:r>
       <w:r>
         <w:rPr>
@@ -563,7 +558,7 @@
     </w:p>
     <w:p>
       <w:pPr>
-        <w:pStyle w:val="a6"/>
+        <w:pStyle w:val="a8"/>
         <w:numPr>
           <w:ilvl w:val="0"/>
           <w:numId w:val="2"/>
@@ -626,25 +621,14 @@
       </w:r>
       <w:proofErr w:type="spellStart"/>
       <w:r>
-        <w:t>can_do_objx_hook_</w:t>
-      </w:r>
-      <w:proofErr w:type="gramStart"/>
-      <w:r>
-        <w:t>hican</w:t>
+        <w:t>can_do_objx_hook_hican</w:t>
       </w:r>
       <w:proofErr w:type="spellEnd"/>
       <w:r>
         <w:rPr>
           <w:rFonts w:hint="eastAsia"/>
         </w:rPr>
-        <w:t>(</w:t>
-      </w:r>
-      <w:proofErr w:type="gramEnd"/>
-      <w:r>
-        <w:rPr>
-          <w:rFonts w:hint="eastAsia"/>
-        </w:rPr>
-        <w:t>)</w:t>
+        <w:t>()</w:t>
       </w:r>
       <w:r>
         <w:rPr>
@@ -658,7 +642,7 @@
     </w:p>
     <w:p>
       <w:pPr>
-        <w:pStyle w:val="a6"/>
+        <w:pStyle w:val="a8"/>
         <w:numPr>
           <w:ilvl w:val="0"/>
           <w:numId w:val="2"/>
@@ -724,25 +708,14 @@
       </w:r>
       <w:proofErr w:type="spellStart"/>
       <w:r>
-        <w:t>do_boff_</w:t>
-      </w:r>
-      <w:proofErr w:type="gramStart"/>
-      <w:r>
-        <w:t>recovery</w:t>
+        <w:t>do_boff_recovery</w:t>
       </w:r>
       <w:proofErr w:type="spellEnd"/>
       <w:r>
         <w:rPr>
           <w:rFonts w:hint="eastAsia"/>
         </w:rPr>
-        <w:t>(</w:t>
-      </w:r>
-      <w:proofErr w:type="gramEnd"/>
-      <w:r>
-        <w:rPr>
-          <w:rFonts w:hint="eastAsia"/>
-        </w:rPr>
-        <w:t>)</w:t>
+        <w:t>()</w:t>
       </w:r>
       <w:r>
         <w:rPr>
@@ -769,66 +742,64 @@
     <w:p>
       <w:pPr>
         <w:spacing w:line="360" w:lineRule="auto"/>
+        <w:rPr>
+          <w:rFonts w:hint="eastAsia"/>
+        </w:rPr>
       </w:pPr>
     </w:p>
     <w:p>
       <w:pPr>
         <w:spacing w:line="360" w:lineRule="auto"/>
       </w:pPr>
+      <w:r>
+        <w:rPr>
+          <w:rFonts w:hint="eastAsia"/>
+        </w:rPr>
+        <w:t>关于</w:t>
+      </w:r>
+      <w:r>
+        <w:rPr>
+          <w:rFonts w:hint="eastAsia"/>
+        </w:rPr>
+        <w:t>PC</w:t>
+      </w:r>
+      <w:r>
+        <w:rPr>
+          <w:rFonts w:hint="eastAsia"/>
+        </w:rPr>
+        <w:t>仿真</w:t>
+      </w:r>
+      <w:r>
+        <w:t>环境</w:t>
+      </w:r>
+      <w:r>
+        <w:rPr>
+          <w:rFonts w:hint="eastAsia"/>
+        </w:rPr>
+        <w:t>（</w:t>
+      </w:r>
+      <w:r>
+        <w:rPr>
+          <w:rFonts w:hint="eastAsia"/>
+        </w:rPr>
+        <w:t>Visual Studio</w:t>
+      </w:r>
+      <w:r>
+        <w:t xml:space="preserve"> 6.0</w:t>
+      </w:r>
+      <w:r>
+        <w:rPr>
+          <w:rFonts w:hint="eastAsia"/>
+        </w:rPr>
+        <w:t>）</w:t>
+      </w:r>
+      <w:r>
+        <w:t>：</w:t>
+      </w:r>
     </w:p>
     <w:p>
       <w:pPr>
-        <w:spacing w:line="360" w:lineRule="auto"/>
-      </w:pPr>
-      <w:r>
-        <w:rPr>
-          <w:rFonts w:hint="eastAsia"/>
-        </w:rPr>
-        <w:t>关于</w:t>
-      </w:r>
-      <w:r>
-        <w:rPr>
-          <w:rFonts w:hint="eastAsia"/>
-        </w:rPr>
-        <w:t>PC</w:t>
-      </w:r>
-      <w:r>
-        <w:rPr>
-          <w:rFonts w:hint="eastAsia"/>
-        </w:rPr>
-        <w:t>仿真</w:t>
-      </w:r>
-      <w:r>
-        <w:t>环境</w:t>
-      </w:r>
-      <w:r>
-        <w:rPr>
-          <w:rFonts w:hint="eastAsia"/>
-        </w:rPr>
-        <w:t>（</w:t>
-      </w:r>
-      <w:r>
-        <w:rPr>
-          <w:rFonts w:hint="eastAsia"/>
-        </w:rPr>
-        <w:t>Visual Studio</w:t>
-      </w:r>
-      <w:r>
-        <w:t xml:space="preserve"> 6.0</w:t>
-      </w:r>
-      <w:r>
-        <w:rPr>
-          <w:rFonts w:hint="eastAsia"/>
-        </w:rPr>
-        <w:t>）</w:t>
-      </w:r>
-      <w:r>
-        <w:t>：</w:t>
-      </w:r>
-    </w:p>
-    <w:p>
-      <w:pPr>
-        <w:pStyle w:val="a6"/>
+        <w:pStyle w:val="a8"/>
         <w:numPr>
           <w:ilvl w:val="0"/>
           <w:numId w:val="2"/>
@@ -890,13 +861,24 @@
       </w:r>
       <w:proofErr w:type="spellEnd"/>
       <w:r>
-        <w:t>()</w:t>
+        <w:t>(</w:t>
       </w:r>
       <w:proofErr w:type="gramEnd"/>
+      <w:r>
+        <w:t>)</w:t>
+      </w:r>
     </w:p>
     <w:p>
       <w:pPr>
         <w:spacing w:line="360" w:lineRule="auto"/>
+      </w:pPr>
+    </w:p>
+    <w:p>
+      <w:pPr>
+        <w:spacing w:line="360" w:lineRule="auto"/>
+        <w:rPr>
+          <w:rFonts w:hint="eastAsia"/>
+        </w:rPr>
       </w:pPr>
     </w:p>
     <w:sectPr>
@@ -912,7 +894,7 @@
 </file>
 
 <file path=word/endnotes.xml><?xml version="1.0" encoding="utf-8"?>
-<w:endnotes xmlns:wpc="http://schemas.microsoft.com/office/word/2010/wordprocessingCanvas" xmlns:mc="http://schemas.openxmlformats.org/markup-compatibility/2006" xmlns:o="urn:schemas-microsoft-com:office:office" xmlns:r="http://schemas.openxmlformats.org/officeDocument/2006/relationships" xmlns:m="http://schemas.openxmlformats.org/officeDocument/2006/math" xmlns:v="urn:schemas-microsoft-com:vml" xmlns:wp14="http://schemas.microsoft.com/office/word/2010/wordprocessingDrawing" xmlns:wp="http://schemas.openxmlformats.org/drawingml/2006/wordprocessingDrawing" xmlns:w10="urn:schemas-microsoft-com:office:word" xmlns:w="http://schemas.openxmlformats.org/wordprocessingml/2006/main" xmlns:w14="http://schemas.microsoft.com/office/word/2010/wordml" xmlns:w15="http://schemas.microsoft.com/office/word/2012/wordml" xmlns:wpg="http://schemas.microsoft.com/office/word/2010/wordprocessingGroup" xmlns:wpi="http://schemas.microsoft.com/office/word/2010/wordprocessingInk" xmlns:wne="http://schemas.microsoft.com/office/word/2006/wordml" xmlns:wps="http://schemas.microsoft.com/office/word/2010/wordprocessingShape" mc:Ignorable="w14 w15 wp14">
+<w:endnotes xmlns:wpc="http://schemas.microsoft.com/office/word/2010/wordprocessingCanvas" xmlns:cx="http://schemas.microsoft.com/office/drawing/2014/chartex" xmlns:cx1="http://schemas.microsoft.com/office/drawing/2015/9/8/chartex" xmlns:cx2="http://schemas.microsoft.com/office/drawing/2015/10/21/chartex" xmlns:cx3="http://schemas.microsoft.com/office/drawing/2016/5/9/chartex" xmlns:cx4="http://schemas.microsoft.com/office/drawing/2016/5/10/chartex" xmlns:cx5="http://schemas.microsoft.com/office/drawing/2016/5/11/chartex" xmlns:cx6="http://schemas.microsoft.com/office/drawing/2016/5/12/chartex" xmlns:cx7="http://schemas.microsoft.com/office/drawing/2016/5/13/chartex" xmlns:cx8="http://schemas.microsoft.com/office/drawing/2016/5/14/chartex" xmlns:mc="http://schemas.openxmlformats.org/markup-compatibility/2006" xmlns:aink="http://schemas.microsoft.com/office/drawing/2016/ink" xmlns:am3d="http://schemas.microsoft.com/office/drawing/2017/model3d" xmlns:o="urn:schemas-microsoft-com:office:office" xmlns:r="http://schemas.openxmlformats.org/officeDocument/2006/relationships" xmlns:m="http://schemas.openxmlformats.org/officeDocument/2006/math" xmlns:v="urn:schemas-microsoft-com:vml" xmlns:wp14="http://schemas.microsoft.com/office/word/2010/wordprocessingDrawing" xmlns:wp="http://schemas.openxmlformats.org/drawingml/2006/wordprocessingDrawing" xmlns:w10="urn:schemas-microsoft-com:office:word" xmlns:w="http://schemas.openxmlformats.org/wordprocessingml/2006/main" xmlns:w14="http://schemas.microsoft.com/office/word/2010/wordml" xmlns:w15="http://schemas.microsoft.com/office/word/2012/wordml" xmlns:w16cex="http://schemas.microsoft.com/office/word/2018/wordml/cex" xmlns:w16cid="http://schemas.microsoft.com/office/word/2016/wordml/cid" xmlns:w16="http://schemas.microsoft.com/office/word/2018/wordml" xmlns:w16se="http://schemas.microsoft.com/office/word/2015/wordml/symex" xmlns:wpg="http://schemas.microsoft.com/office/word/2010/wordprocessingGroup" xmlns:wpi="http://schemas.microsoft.com/office/word/2010/wordprocessingInk" xmlns:wne="http://schemas.microsoft.com/office/word/2006/wordml" xmlns:wps="http://schemas.microsoft.com/office/word/2010/wordprocessingShape" mc:Ignorable="w14 w15 w16se w16cid w16 w16cex wp14">
   <w:endnote w:type="separator" w:id="-1">
     <w:p>
       <w:pPr>
@@ -937,7 +919,7 @@
 </file>
 
 <file path=word/footer1.xml><?xml version="1.0" encoding="utf-8"?>
-<w:ftr xmlns:wpc="http://schemas.microsoft.com/office/word/2010/wordprocessingCanvas" xmlns:mc="http://schemas.openxmlformats.org/markup-compatibility/2006" xmlns:o="urn:schemas-microsoft-com:office:office" xmlns:r="http://schemas.openxmlformats.org/officeDocument/2006/relationships" xmlns:m="http://schemas.openxmlformats.org/officeDocument/2006/math" xmlns:v="urn:schemas-microsoft-com:vml" xmlns:wp14="http://schemas.microsoft.com/office/word/2010/wordprocessingDrawing" xmlns:wp="http://schemas.openxmlformats.org/drawingml/2006/wordprocessingDrawing" xmlns:w10="urn:schemas-microsoft-com:office:word" xmlns:w="http://schemas.openxmlformats.org/wordprocessingml/2006/main" xmlns:w14="http://schemas.microsoft.com/office/word/2010/wordml" xmlns:w15="http://schemas.microsoft.com/office/word/2012/wordml" xmlns:wpg="http://schemas.microsoft.com/office/word/2010/wordprocessingGroup" xmlns:wpi="http://schemas.microsoft.com/office/word/2010/wordprocessingInk" xmlns:wne="http://schemas.microsoft.com/office/word/2006/wordml" xmlns:wps="http://schemas.microsoft.com/office/word/2010/wordprocessingShape" mc:Ignorable="w14 w15 wp14">
+<w:ftr xmlns:wpc="http://schemas.microsoft.com/office/word/2010/wordprocessingCanvas" xmlns:cx="http://schemas.microsoft.com/office/drawing/2014/chartex" xmlns:cx1="http://schemas.microsoft.com/office/drawing/2015/9/8/chartex" xmlns:cx2="http://schemas.microsoft.com/office/drawing/2015/10/21/chartex" xmlns:cx3="http://schemas.microsoft.com/office/drawing/2016/5/9/chartex" xmlns:cx4="http://schemas.microsoft.com/office/drawing/2016/5/10/chartex" xmlns:cx5="http://schemas.microsoft.com/office/drawing/2016/5/11/chartex" xmlns:cx6="http://schemas.microsoft.com/office/drawing/2016/5/12/chartex" xmlns:cx7="http://schemas.microsoft.com/office/drawing/2016/5/13/chartex" xmlns:cx8="http://schemas.microsoft.com/office/drawing/2016/5/14/chartex" xmlns:mc="http://schemas.openxmlformats.org/markup-compatibility/2006" xmlns:aink="http://schemas.microsoft.com/office/drawing/2016/ink" xmlns:am3d="http://schemas.microsoft.com/office/drawing/2017/model3d" xmlns:o="urn:schemas-microsoft-com:office:office" xmlns:r="http://schemas.openxmlformats.org/officeDocument/2006/relationships" xmlns:m="http://schemas.openxmlformats.org/officeDocument/2006/math" xmlns:v="urn:schemas-microsoft-com:vml" xmlns:wp14="http://schemas.microsoft.com/office/word/2010/wordprocessingDrawing" xmlns:wp="http://schemas.openxmlformats.org/drawingml/2006/wordprocessingDrawing" xmlns:w10="urn:schemas-microsoft-com:office:word" xmlns:w="http://schemas.openxmlformats.org/wordprocessingml/2006/main" xmlns:w14="http://schemas.microsoft.com/office/word/2010/wordml" xmlns:w15="http://schemas.microsoft.com/office/word/2012/wordml" xmlns:w16cex="http://schemas.microsoft.com/office/word/2018/wordml/cex" xmlns:w16cid="http://schemas.microsoft.com/office/word/2016/wordml/cid" xmlns:w16="http://schemas.microsoft.com/office/word/2018/wordml" xmlns:w16se="http://schemas.microsoft.com/office/word/2015/wordml/symex" xmlns:wpg="http://schemas.microsoft.com/office/word/2010/wordprocessingGroup" xmlns:wpi="http://schemas.microsoft.com/office/word/2010/wordprocessingInk" xmlns:wne="http://schemas.microsoft.com/office/word/2006/wordml" xmlns:wps="http://schemas.microsoft.com/office/word/2010/wordprocessingShape" mc:Ignorable="w14 w15 w16se w16cid w16 w16cex wp14">
   <w:sdt>
     <w:sdtPr>
       <w:id w:val="-1216116220"/>
@@ -950,7 +932,7 @@
     <w:sdtContent>
       <w:p>
         <w:pPr>
-          <w:pStyle w:val="a4"/>
+          <w:pStyle w:val="a5"/>
           <w:jc w:val="center"/>
         </w:pPr>
         <w:r>
@@ -977,14 +959,14 @@
   </w:sdt>
   <w:p>
     <w:pPr>
-      <w:pStyle w:val="a4"/>
+      <w:pStyle w:val="a5"/>
     </w:pPr>
   </w:p>
 </w:ftr>
 </file>
 
 <file path=word/footnotes.xml><?xml version="1.0" encoding="utf-8"?>
-<w:footnotes xmlns:wpc="http://schemas.microsoft.com/office/word/2010/wordprocessingCanvas" xmlns:mc="http://schemas.openxmlformats.org/markup-compatibility/2006" xmlns:o="urn:schemas-microsoft-com:office:office" xmlns:r="http://schemas.openxmlformats.org/officeDocument/2006/relationships" xmlns:m="http://schemas.openxmlformats.org/officeDocument/2006/math" xmlns:v="urn:schemas-microsoft-com:vml" xmlns:wp14="http://schemas.microsoft.com/office/word/2010/wordprocessingDrawing" xmlns:wp="http://schemas.openxmlformats.org/drawingml/2006/wordprocessingDrawing" xmlns:w10="urn:schemas-microsoft-com:office:word" xmlns:w="http://schemas.openxmlformats.org/wordprocessingml/2006/main" xmlns:w14="http://schemas.microsoft.com/office/word/2010/wordml" xmlns:w15="http://schemas.microsoft.com/office/word/2012/wordml" xmlns:wpg="http://schemas.microsoft.com/office/word/2010/wordprocessingGroup" xmlns:wpi="http://schemas.microsoft.com/office/word/2010/wordprocessingInk" xmlns:wne="http://schemas.microsoft.com/office/word/2006/wordml" xmlns:wps="http://schemas.microsoft.com/office/word/2010/wordprocessingShape" mc:Ignorable="w14 w15 wp14">
+<w:footnotes xmlns:wpc="http://schemas.microsoft.com/office/word/2010/wordprocessingCanvas" xmlns:cx="http://schemas.microsoft.com/office/drawing/2014/chartex" xmlns:cx1="http://schemas.microsoft.com/office/drawing/2015/9/8/chartex" xmlns:cx2="http://schemas.microsoft.com/office/drawing/2015/10/21/chartex" xmlns:cx3="http://schemas.microsoft.com/office/drawing/2016/5/9/chartex" xmlns:cx4="http://schemas.microsoft.com/office/drawing/2016/5/10/chartex" xmlns:cx5="http://schemas.microsoft.com/office/drawing/2016/5/11/chartex" xmlns:cx6="http://schemas.microsoft.com/office/drawing/2016/5/12/chartex" xmlns:cx7="http://schemas.microsoft.com/office/drawing/2016/5/13/chartex" xmlns:cx8="http://schemas.microsoft.com/office/drawing/2016/5/14/chartex" xmlns:mc="http://schemas.openxmlformats.org/markup-compatibility/2006" xmlns:aink="http://schemas.microsoft.com/office/drawing/2016/ink" xmlns:am3d="http://schemas.microsoft.com/office/drawing/2017/model3d" xmlns:o="urn:schemas-microsoft-com:office:office" xmlns:r="http://schemas.openxmlformats.org/officeDocument/2006/relationships" xmlns:m="http://schemas.openxmlformats.org/officeDocument/2006/math" xmlns:v="urn:schemas-microsoft-com:vml" xmlns:wp14="http://schemas.microsoft.com/office/word/2010/wordprocessingDrawing" xmlns:wp="http://schemas.openxmlformats.org/drawingml/2006/wordprocessingDrawing" xmlns:w10="urn:schemas-microsoft-com:office:word" xmlns:w="http://schemas.openxmlformats.org/wordprocessingml/2006/main" xmlns:w14="http://schemas.microsoft.com/office/word/2010/wordml" xmlns:w15="http://schemas.microsoft.com/office/word/2012/wordml" xmlns:w16cex="http://schemas.microsoft.com/office/word/2018/wordml/cex" xmlns:w16cid="http://schemas.microsoft.com/office/word/2016/wordml/cid" xmlns:w16="http://schemas.microsoft.com/office/word/2018/wordml" xmlns:w16se="http://schemas.microsoft.com/office/word/2015/wordml/symex" xmlns:wpg="http://schemas.microsoft.com/office/word/2010/wordprocessingGroup" xmlns:wpi="http://schemas.microsoft.com/office/word/2010/wordprocessingInk" xmlns:wne="http://schemas.microsoft.com/office/word/2006/wordml" xmlns:wps="http://schemas.microsoft.com/office/word/2010/wordprocessingShape" mc:Ignorable="w14 w15 w16se w16cid w16 w16cex wp14">
   <w:footnote w:type="separator" w:id="-1">
     <w:p>
       <w:pPr>
@@ -1009,7 +991,7 @@
 </file>
 
 <file path=word/header1.xml><?xml version="1.0" encoding="utf-8"?>
-<w:hdr xmlns:wpc="http://schemas.microsoft.com/office/word/2010/wordprocessingCanvas" xmlns:mc="http://schemas.openxmlformats.org/markup-compatibility/2006" xmlns:o="urn:schemas-microsoft-com:office:office" xmlns:r="http://schemas.openxmlformats.org/officeDocument/2006/relationships" xmlns:m="http://schemas.openxmlformats.org/officeDocument/2006/math" xmlns:v="urn:schemas-microsoft-com:vml" xmlns:wp14="http://schemas.microsoft.com/office/word/2010/wordprocessingDrawing" xmlns:wp="http://schemas.openxmlformats.org/drawingml/2006/wordprocessingDrawing" xmlns:w10="urn:schemas-microsoft-com:office:word" xmlns:w="http://schemas.openxmlformats.org/wordprocessingml/2006/main" xmlns:w14="http://schemas.microsoft.com/office/word/2010/wordml" xmlns:w15="http://schemas.microsoft.com/office/word/2012/wordml" xmlns:wpg="http://schemas.microsoft.com/office/word/2010/wordprocessingGroup" xmlns:wpi="http://schemas.microsoft.com/office/word/2010/wordprocessingInk" xmlns:wne="http://schemas.microsoft.com/office/word/2006/wordml" xmlns:wps="http://schemas.microsoft.com/office/word/2010/wordprocessingShape" mc:Ignorable="w14 w15 wp14">
+<w:hdr xmlns:wpc="http://schemas.microsoft.com/office/word/2010/wordprocessingCanvas" xmlns:cx="http://schemas.microsoft.com/office/drawing/2014/chartex" xmlns:cx1="http://schemas.microsoft.com/office/drawing/2015/9/8/chartex" xmlns:cx2="http://schemas.microsoft.com/office/drawing/2015/10/21/chartex" xmlns:cx3="http://schemas.microsoft.com/office/drawing/2016/5/9/chartex" xmlns:cx4="http://schemas.microsoft.com/office/drawing/2016/5/10/chartex" xmlns:cx5="http://schemas.microsoft.com/office/drawing/2016/5/11/chartex" xmlns:cx6="http://schemas.microsoft.com/office/drawing/2016/5/12/chartex" xmlns:cx7="http://schemas.microsoft.com/office/drawing/2016/5/13/chartex" xmlns:cx8="http://schemas.microsoft.com/office/drawing/2016/5/14/chartex" xmlns:mc="http://schemas.openxmlformats.org/markup-compatibility/2006" xmlns:aink="http://schemas.microsoft.com/office/drawing/2016/ink" xmlns:am3d="http://schemas.microsoft.com/office/drawing/2017/model3d" xmlns:o="urn:schemas-microsoft-com:office:office" xmlns:r="http://schemas.openxmlformats.org/officeDocument/2006/relationships" xmlns:m="http://schemas.openxmlformats.org/officeDocument/2006/math" xmlns:v="urn:schemas-microsoft-com:vml" xmlns:wp14="http://schemas.microsoft.com/office/word/2010/wordprocessingDrawing" xmlns:wp="http://schemas.openxmlformats.org/drawingml/2006/wordprocessingDrawing" xmlns:w10="urn:schemas-microsoft-com:office:word" xmlns:w="http://schemas.openxmlformats.org/wordprocessingml/2006/main" xmlns:w14="http://schemas.microsoft.com/office/word/2010/wordml" xmlns:w15="http://schemas.microsoft.com/office/word/2012/wordml" xmlns:w16cex="http://schemas.microsoft.com/office/word/2018/wordml/cex" xmlns:w16cid="http://schemas.microsoft.com/office/word/2016/wordml/cid" xmlns:w16="http://schemas.microsoft.com/office/word/2018/wordml" xmlns:w16se="http://schemas.microsoft.com/office/word/2015/wordml/symex" xmlns:wpg="http://schemas.microsoft.com/office/word/2010/wordprocessingGroup" xmlns:wpi="http://schemas.microsoft.com/office/word/2010/wordprocessingInk" xmlns:wne="http://schemas.microsoft.com/office/word/2006/wordml" xmlns:wps="http://schemas.microsoft.com/office/word/2010/wordprocessingShape" mc:Ignorable="w14 w15 w16se w16cid w16 w16cex wp14">
   <w:p>
     <w:pPr>
       <w:pStyle w:val="a3"/>
@@ -1020,7 +1002,7 @@
         <w:noProof/>
       </w:rPr>
       <w:drawing>
-        <wp:anchor distT="0" distB="0" distL="114300" distR="114300" simplePos="0" relativeHeight="251660288" behindDoc="0" locked="0" layoutInCell="1" allowOverlap="1" wp14:anchorId="498B9D33" wp14:editId="0C1A97B4">
+        <wp:anchor distT="0" distB="0" distL="114300" distR="114300" simplePos="0" relativeHeight="251660288" behindDoc="0" locked="0" layoutInCell="1" allowOverlap="1" wp14:anchorId="6E1188A7" wp14:editId="31B46BF3">
           <wp:simplePos x="0" y="0"/>
           <wp:positionH relativeFrom="column">
             <wp:posOffset>6104255</wp:posOffset>
@@ -1089,7 +1071,7 @@
       <mc:AlternateContent>
         <mc:Choice Requires="wps">
           <w:drawing>
-            <wp:anchor distT="0" distB="0" distL="114300" distR="114300" simplePos="0" relativeHeight="251659264" behindDoc="0" locked="0" layoutInCell="1" allowOverlap="1" wp14:anchorId="030A65BF" wp14:editId="40EDFB79">
+            <wp:anchor distT="0" distB="0" distL="114300" distR="114300" simplePos="0" relativeHeight="251659264" behindDoc="0" locked="0" layoutInCell="1" allowOverlap="1" wp14:anchorId="719E17B9" wp14:editId="59011B3A">
               <wp:simplePos x="0" y="0"/>
               <wp:positionH relativeFrom="column">
                 <wp:posOffset>-838200</wp:posOffset>
@@ -1297,8 +1279,8 @@
 </file>
 
 <file path=word/numbering.xml><?xml version="1.0" encoding="utf-8"?>
-<w:numbering xmlns:wpc="http://schemas.microsoft.com/office/word/2010/wordprocessingCanvas" xmlns:mc="http://schemas.openxmlformats.org/markup-compatibility/2006" xmlns:o="urn:schemas-microsoft-com:office:office" xmlns:r="http://schemas.openxmlformats.org/officeDocument/2006/relationships" xmlns:m="http://schemas.openxmlformats.org/officeDocument/2006/math" xmlns:v="urn:schemas-microsoft-com:vml" xmlns:wp14="http://schemas.microsoft.com/office/word/2010/wordprocessingDrawing" xmlns:wp="http://schemas.openxmlformats.org/drawingml/2006/wordprocessingDrawing" xmlns:w10="urn:schemas-microsoft-com:office:word" xmlns:w="http://schemas.openxmlformats.org/wordprocessingml/2006/main" xmlns:w14="http://schemas.microsoft.com/office/word/2010/wordml" xmlns:w15="http://schemas.microsoft.com/office/word/2012/wordml" xmlns:wpg="http://schemas.microsoft.com/office/word/2010/wordprocessingGroup" xmlns:wpi="http://schemas.microsoft.com/office/word/2010/wordprocessingInk" xmlns:wne="http://schemas.microsoft.com/office/word/2006/wordml" xmlns:wps="http://schemas.microsoft.com/office/word/2010/wordprocessingShape" mc:Ignorable="w14 w15 wp14">
-  <w:abstractNum w:abstractNumId="0">
+<w:numbering xmlns:wpc="http://schemas.microsoft.com/office/word/2010/wordprocessingCanvas" xmlns:cx="http://schemas.microsoft.com/office/drawing/2014/chartex" xmlns:cx1="http://schemas.microsoft.com/office/drawing/2015/9/8/chartex" xmlns:cx2="http://schemas.microsoft.com/office/drawing/2015/10/21/chartex" xmlns:cx3="http://schemas.microsoft.com/office/drawing/2016/5/9/chartex" xmlns:cx4="http://schemas.microsoft.com/office/drawing/2016/5/10/chartex" xmlns:cx5="http://schemas.microsoft.com/office/drawing/2016/5/11/chartex" xmlns:cx6="http://schemas.microsoft.com/office/drawing/2016/5/12/chartex" xmlns:cx7="http://schemas.microsoft.com/office/drawing/2016/5/13/chartex" xmlns:cx8="http://schemas.microsoft.com/office/drawing/2016/5/14/chartex" xmlns:mc="http://schemas.openxmlformats.org/markup-compatibility/2006" xmlns:aink="http://schemas.microsoft.com/office/drawing/2016/ink" xmlns:am3d="http://schemas.microsoft.com/office/drawing/2017/model3d" xmlns:o="urn:schemas-microsoft-com:office:office" xmlns:r="http://schemas.openxmlformats.org/officeDocument/2006/relationships" xmlns:m="http://schemas.openxmlformats.org/officeDocument/2006/math" xmlns:v="urn:schemas-microsoft-com:vml" xmlns:wp14="http://schemas.microsoft.com/office/word/2010/wordprocessingDrawing" xmlns:wp="http://schemas.openxmlformats.org/drawingml/2006/wordprocessingDrawing" xmlns:w10="urn:schemas-microsoft-com:office:word" xmlns:w="http://schemas.openxmlformats.org/wordprocessingml/2006/main" xmlns:w14="http://schemas.microsoft.com/office/word/2010/wordml" xmlns:w15="http://schemas.microsoft.com/office/word/2012/wordml" xmlns:w16cex="http://schemas.microsoft.com/office/word/2018/wordml/cex" xmlns:w16cid="http://schemas.microsoft.com/office/word/2016/wordml/cid" xmlns:w16="http://schemas.microsoft.com/office/word/2018/wordml" xmlns:w16se="http://schemas.microsoft.com/office/word/2015/wordml/symex" xmlns:wpg="http://schemas.microsoft.com/office/word/2010/wordprocessingGroup" xmlns:wpi="http://schemas.microsoft.com/office/word/2010/wordprocessingInk" xmlns:wne="http://schemas.microsoft.com/office/word/2006/wordml" xmlns:wps="http://schemas.microsoft.com/office/word/2010/wordprocessingShape" mc:Ignorable="w14 w15 w16se w16cid w16 w16cex wp14">
+  <w:abstractNum w:abstractNumId="0" w15:restartNumberingAfterBreak="0">
     <w:nsid w:val="1F523D12"/>
     <w:multiLevelType w:val="hybridMultilevel"/>
     <w:tmpl w:val="30628AC0"/>
@@ -1411,7 +1393,7 @@
       </w:rPr>
     </w:lvl>
   </w:abstractNum>
-  <w:abstractNum w:abstractNumId="1">
+  <w:abstractNum w:abstractNumId="1" w15:restartNumberingAfterBreak="0">
     <w:nsid w:val="204D74AE"/>
     <w:multiLevelType w:val="hybridMultilevel"/>
     <w:tmpl w:val="20ACBD5A"/>
@@ -1534,7 +1516,7 @@
 </file>
 
 <file path=word/styles.xml><?xml version="1.0" encoding="utf-8"?>
-<w:styles xmlns:mc="http://schemas.openxmlformats.org/markup-compatibility/2006" xmlns:r="http://schemas.openxmlformats.org/officeDocument/2006/relationships" xmlns:w="http://schemas.openxmlformats.org/wordprocessingml/2006/main" xmlns:w14="http://schemas.microsoft.com/office/word/2010/wordml" xmlns:w15="http://schemas.microsoft.com/office/word/2012/wordml" mc:Ignorable="w14 w15">
+<w:styles xmlns:mc="http://schemas.openxmlformats.org/markup-compatibility/2006" xmlns:r="http://schemas.openxmlformats.org/officeDocument/2006/relationships" xmlns:w="http://schemas.openxmlformats.org/wordprocessingml/2006/main" xmlns:w14="http://schemas.microsoft.com/office/word/2010/wordml" xmlns:w15="http://schemas.microsoft.com/office/word/2012/wordml" xmlns:w16cex="http://schemas.microsoft.com/office/word/2018/wordml/cex" xmlns:w16cid="http://schemas.microsoft.com/office/word/2016/wordml/cid" xmlns:w16="http://schemas.microsoft.com/office/word/2018/wordml" xmlns:w16se="http://schemas.microsoft.com/office/word/2015/wordml/symex" mc:Ignorable="w14 w15 w16se w16cid w16 w16cex">
   <w:docDefaults>
     <w:rPrDefault>
       <w:rPr>
@@ -1550,7 +1532,7 @@
       </w:pPr>
     </w:pPrDefault>
   </w:docDefaults>
-  <w:latentStyles w:defLockedState="0" w:defUIPriority="99" w:defSemiHidden="0" w:defUnhideWhenUsed="0" w:defQFormat="0" w:count="371">
+  <w:latentStyles w:defLockedState="0" w:defUIPriority="99" w:defSemiHidden="0" w:defUnhideWhenUsed="0" w:defQFormat="0" w:count="376">
     <w:lsdException w:name="Normal" w:uiPriority="0" w:qFormat="1"/>
     <w:lsdException w:name="heading 1" w:uiPriority="9" w:qFormat="1"/>
     <w:lsdException w:name="heading 2" w:semiHidden="1" w:uiPriority="9" w:unhideWhenUsed="1" w:qFormat="1"/>
@@ -1656,7 +1638,6 @@
     <w:lsdException w:name="HTML Sample" w:semiHidden="1" w:unhideWhenUsed="1"/>
     <w:lsdException w:name="HTML Typewriter" w:semiHidden="1" w:unhideWhenUsed="1"/>
     <w:lsdException w:name="HTML Variable" w:semiHidden="1" w:unhideWhenUsed="1"/>
-    <w:lsdException w:name="Normal Table" w:semiHidden="1" w:unhideWhenUsed="1"/>
     <w:lsdException w:name="annotation subject" w:semiHidden="1" w:unhideWhenUsed="1"/>
     <w:lsdException w:name="No List" w:semiHidden="1" w:unhideWhenUsed="1"/>
     <w:lsdException w:name="Outline List 1" w:semiHidden="1" w:unhideWhenUsed="1"/>
@@ -1699,11 +1680,8 @@
     <w:lsdException w:name="Table Contemporary" w:semiHidden="1" w:unhideWhenUsed="1"/>
     <w:lsdException w:name="Table Elegant" w:semiHidden="1" w:unhideWhenUsed="1"/>
     <w:lsdException w:name="Table Professional" w:semiHidden="1" w:unhideWhenUsed="1"/>
-    <w:lsdException w:name="Table Subtle 1" w:semiHidden="1" w:unhideWhenUsed="1"/>
     <w:lsdException w:name="Table Subtle 2" w:semiHidden="1" w:unhideWhenUsed="1"/>
     <w:lsdException w:name="Table Web 1" w:semiHidden="1" w:unhideWhenUsed="1"/>
-    <w:lsdException w:name="Table Web 2" w:semiHidden="1" w:unhideWhenUsed="1"/>
-    <w:lsdException w:name="Table Web 3" w:semiHidden="1" w:unhideWhenUsed="1"/>
     <w:lsdException w:name="Balloon Text" w:semiHidden="1" w:unhideWhenUsed="1"/>
     <w:lsdException w:name="Table Grid" w:uiPriority="39"/>
     <w:lsdException w:name="Table Theme" w:semiHidden="1" w:unhideWhenUsed="1"/>
@@ -1922,6 +1900,11 @@
     <w:lsdException w:name="List Table 5 Dark Accent 6" w:uiPriority="50"/>
     <w:lsdException w:name="List Table 6 Colorful Accent 6" w:uiPriority="51"/>
     <w:lsdException w:name="List Table 7 Colorful Accent 6" w:uiPriority="52"/>
+    <w:lsdException w:name="Mention" w:semiHidden="1" w:unhideWhenUsed="1"/>
+    <w:lsdException w:name="Smart Hyperlink" w:semiHidden="1" w:unhideWhenUsed="1"/>
+    <w:lsdException w:name="Hashtag" w:semiHidden="1" w:unhideWhenUsed="1"/>
+    <w:lsdException w:name="Unresolved Mention" w:semiHidden="1" w:unhideWhenUsed="1"/>
+    <w:lsdException w:name="Smart Link" w:semiHidden="1" w:unhideWhenUsed="1"/>
   </w:latentStyles>
   <w:style w:type="paragraph" w:default="1" w:styleId="a">
     <w:name w:val="Normal"/>
@@ -1957,7 +1940,7 @@
   <w:style w:type="paragraph" w:styleId="a3">
     <w:name w:val="header"/>
     <w:basedOn w:val="a"/>
-    <w:link w:val="Char"/>
+    <w:link w:val="a4"/>
     <w:uiPriority w:val="99"/>
     <w:unhideWhenUsed/>
     <w:rsid w:val="00982D01"/>
@@ -1969,17 +1952,17 @@
       <w:spacing w:after="0" w:line="240" w:lineRule="auto"/>
     </w:pPr>
   </w:style>
-  <w:style w:type="character" w:customStyle="1" w:styleId="Char">
-    <w:name w:val="页眉 Char"/>
+  <w:style w:type="character" w:customStyle="1" w:styleId="a4">
+    <w:name w:val="页眉 字符"/>
     <w:basedOn w:val="a0"/>
     <w:link w:val="a3"/>
     <w:uiPriority w:val="99"/>
     <w:rsid w:val="00982D01"/>
   </w:style>
-  <w:style w:type="paragraph" w:styleId="a4">
+  <w:style w:type="paragraph" w:styleId="a5">
     <w:name w:val="footer"/>
     <w:basedOn w:val="a"/>
-    <w:link w:val="Char0"/>
+    <w:link w:val="a6"/>
     <w:uiPriority w:val="99"/>
     <w:unhideWhenUsed/>
     <w:rsid w:val="00982D01"/>
@@ -1991,10 +1974,10 @@
       <w:spacing w:after="0" w:line="240" w:lineRule="auto"/>
     </w:pPr>
   </w:style>
-  <w:style w:type="character" w:customStyle="1" w:styleId="Char0">
-    <w:name w:val="页脚 Char"/>
+  <w:style w:type="character" w:customStyle="1" w:styleId="a6">
+    <w:name w:val="页脚 字符"/>
     <w:basedOn w:val="a0"/>
-    <w:link w:val="a4"/>
+    <w:link w:val="a5"/>
     <w:uiPriority w:val="99"/>
     <w:rsid w:val="00982D01"/>
   </w:style>
@@ -2024,7 +2007,7 @@
       <w:szCs w:val="24"/>
     </w:rPr>
   </w:style>
-  <w:style w:type="character" w:styleId="a5">
+  <w:style w:type="character" w:styleId="a7">
     <w:name w:val="Hyperlink"/>
     <w:basedOn w:val="a0"/>
     <w:uiPriority w:val="99"/>
@@ -2036,7 +2019,7 @@
       <w:u w:val="single"/>
     </w:rPr>
   </w:style>
-  <w:style w:type="paragraph" w:styleId="a6">
+  <w:style w:type="paragraph" w:styleId="a8">
     <w:name w:val="List Paragraph"/>
     <w:basedOn w:val="a"/>
     <w:uiPriority w:val="34"/>

</xml_diff>